<commit_message>
update the app doc to v2.0
</commit_message>
<xml_diff>
--- a/APP/APP设计需求说明.docx
+++ b/APP/APP设计需求说明.docx
@@ -320,6 +320,46 @@
                 <w:sz w:val="24"/>
               </w:rPr>
             </w:pPr>
+            <w:r>
+              <w:rPr>
+                <w:rFonts w:hint="eastAsia"/>
+                <w:b/>
+                <w:sz w:val="24"/>
+              </w:rPr>
+              <w:t>2021</w:t>
+            </w:r>
+            <w:r>
+              <w:rPr>
+                <w:rFonts w:hint="eastAsia"/>
+                <w:b/>
+                <w:sz w:val="24"/>
+              </w:rPr>
+              <w:t>．</w:t>
+            </w:r>
+            <w:r>
+              <w:rPr>
+                <w:rFonts w:hint="eastAsia"/>
+                <w:b/>
+                <w:sz w:val="24"/>
+              </w:rPr>
+              <w:t>6</w:t>
+            </w:r>
+            <w:r>
+              <w:rPr>
+                <w:rFonts w:hint="eastAsia"/>
+                <w:b/>
+                <w:sz w:val="24"/>
+              </w:rPr>
+              <w:t>．</w:t>
+            </w:r>
+            <w:r>
+              <w:rPr>
+                <w:rFonts w:hint="eastAsia"/>
+                <w:b/>
+                <w:sz w:val="24"/>
+              </w:rPr>
+              <w:t>25</w:t>
+            </w:r>
           </w:p>
         </w:tc>
         <w:tc>
@@ -334,6 +374,29 @@
                 <w:sz w:val="24"/>
               </w:rPr>
             </w:pPr>
+            <w:r>
+              <w:rPr>
+                <w:b/>
+                <w:sz w:val="24"/>
+              </w:rPr>
+              <w:t>V</w:t>
+            </w:r>
+            <w:r>
+              <w:rPr>
+                <w:rFonts w:hint="eastAsia"/>
+                <w:b/>
+                <w:sz w:val="24"/>
+              </w:rPr>
+              <w:t>2.</w:t>
+            </w:r>
+            <w:r>
+              <w:rPr>
+                <w:rFonts w:hint="eastAsia"/>
+                <w:b/>
+                <w:sz w:val="24"/>
+              </w:rPr>
+              <w:t>0</w:t>
+            </w:r>
           </w:p>
         </w:tc>
         <w:tc>
@@ -348,6 +411,14 @@
                 <w:sz w:val="24"/>
               </w:rPr>
             </w:pPr>
+            <w:r>
+              <w:rPr>
+                <w:rFonts w:hint="eastAsia"/>
+                <w:b/>
+                <w:sz w:val="24"/>
+              </w:rPr>
+              <w:t>根据用户需求修正</w:t>
+            </w:r>
           </w:p>
         </w:tc>
         <w:tc>
@@ -362,6 +433,14 @@
                 <w:sz w:val="24"/>
               </w:rPr>
             </w:pPr>
+            <w:r>
+              <w:rPr>
+                <w:rFonts w:hint="eastAsia"/>
+                <w:b/>
+                <w:sz w:val="24"/>
+              </w:rPr>
+              <w:t>崔巍</w:t>
+            </w:r>
           </w:p>
         </w:tc>
       </w:tr>
@@ -1206,7 +1285,7 @@
               <w:spacing w:line="220" w:lineRule="atLeast"/>
             </w:pPr>
             <w:r>
-              <w:t>灯状态</w:t>
+              <w:t>呼吸频率</w:t>
             </w:r>
           </w:p>
         </w:tc>
@@ -1222,25 +1301,7 @@
               <w:rPr>
                 <w:rFonts w:hint="eastAsia"/>
               </w:rPr>
-              <w:t>主界面图形及文字显示，同时</w:t>
-            </w:r>
-            <w:r>
-              <w:rPr>
-                <w:rFonts w:hint="eastAsia"/>
-              </w:rPr>
-              <w:t>可设置隐藏</w:t>
-            </w:r>
-            <w:r>
-              <w:rPr>
-                <w:rFonts w:hint="eastAsia"/>
-              </w:rPr>
-              <w:t>显示</w:t>
-            </w:r>
-            <w:r>
-              <w:rPr>
-                <w:rFonts w:hint="eastAsia"/>
-              </w:rPr>
-              <w:t>；同时也在设置页面（灯区）以文字显示，</w:t>
+              <w:t>主界面图形及文字显示，</w:t>
             </w:r>
             <w:r>
               <w:rPr>
@@ -1265,7 +1326,7 @@
               <w:rPr>
                 <w:rFonts w:hint="eastAsia"/>
               </w:rPr>
-              <w:t>7</w:t>
+              <w:t>8</w:t>
             </w:r>
           </w:p>
         </w:tc>
@@ -1284,416 +1345,6 @@
                 <w:rFonts w:hint="eastAsia"/>
               </w:rPr>
               <w:t>4</w:t>
-            </w:r>
-          </w:p>
-        </w:tc>
-        <w:tc>
-          <w:tcPr>
-            <w:tcW w:w="2841" w:type="dxa"/>
-          </w:tcPr>
-          <w:p>
-            <w:pPr>
-              <w:spacing w:line="220" w:lineRule="atLeast"/>
-            </w:pPr>
-            <w:r>
-              <w:t>呼吸频率</w:t>
-            </w:r>
-          </w:p>
-        </w:tc>
-        <w:tc>
-          <w:tcPr>
-            <w:tcW w:w="2841" w:type="dxa"/>
-          </w:tcPr>
-          <w:p>
-            <w:pPr>
-              <w:spacing w:line="220" w:lineRule="atLeast"/>
-            </w:pPr>
-            <w:r>
-              <w:rPr>
-                <w:rFonts w:hint="eastAsia"/>
-              </w:rPr>
-              <w:t>主界面图形及文字显示，</w:t>
-            </w:r>
-            <w:r>
-              <w:rPr>
-                <w:rFonts w:hint="eastAsia"/>
-              </w:rPr>
-              <w:t>具体参见协议</w:t>
-            </w:r>
-            <w:r>
-              <w:rPr>
-                <w:rFonts w:hint="eastAsia"/>
-                <w:vertAlign w:val="superscript"/>
-              </w:rPr>
-              <w:t>##</w:t>
-            </w:r>
-            <w:r>
-              <w:rPr>
-                <w:rFonts w:hint="eastAsia"/>
-              </w:rPr>
-              <w:t>序号</w:t>
-            </w:r>
-            <w:r>
-              <w:rPr>
-                <w:rFonts w:hint="eastAsia"/>
-              </w:rPr>
-              <w:t>8</w:t>
-            </w:r>
-          </w:p>
-        </w:tc>
-      </w:tr>
-      <w:tr>
-        <w:tc>
-          <w:tcPr>
-            <w:tcW w:w="2840" w:type="dxa"/>
-          </w:tcPr>
-          <w:p>
-            <w:pPr>
-              <w:spacing w:line="220" w:lineRule="atLeast"/>
-            </w:pPr>
-            <w:r>
-              <w:rPr>
-                <w:rFonts w:hint="eastAsia"/>
-              </w:rPr>
-              <w:t>5</w:t>
-            </w:r>
-          </w:p>
-        </w:tc>
-        <w:tc>
-          <w:tcPr>
-            <w:tcW w:w="2841" w:type="dxa"/>
-          </w:tcPr>
-          <w:p>
-            <w:pPr>
-              <w:spacing w:line="220" w:lineRule="atLeast"/>
-            </w:pPr>
-            <w:r>
-              <w:t>呼吸幅度</w:t>
-            </w:r>
-          </w:p>
-        </w:tc>
-        <w:tc>
-          <w:tcPr>
-            <w:tcW w:w="2841" w:type="dxa"/>
-          </w:tcPr>
-          <w:p>
-            <w:pPr>
-              <w:spacing w:line="220" w:lineRule="atLeast"/>
-            </w:pPr>
-            <w:r>
-              <w:rPr>
-                <w:rFonts w:hint="eastAsia"/>
-              </w:rPr>
-              <w:t>主界面图形及文字显示，同时</w:t>
-            </w:r>
-            <w:r>
-              <w:rPr>
-                <w:rFonts w:hint="eastAsia"/>
-              </w:rPr>
-              <w:t>可</w:t>
-            </w:r>
-            <w:r>
-              <w:rPr>
-                <w:rFonts w:hint="eastAsia"/>
-              </w:rPr>
-              <w:t>设置</w:t>
-            </w:r>
-            <w:r>
-              <w:rPr>
-                <w:rFonts w:hint="eastAsia"/>
-              </w:rPr>
-              <w:t>隐藏，具体参见协议</w:t>
-            </w:r>
-            <w:r>
-              <w:rPr>
-                <w:rFonts w:hint="eastAsia"/>
-                <w:vertAlign w:val="superscript"/>
-              </w:rPr>
-              <w:t>##</w:t>
-            </w:r>
-            <w:r>
-              <w:rPr>
-                <w:rFonts w:hint="eastAsia"/>
-              </w:rPr>
-              <w:t>序号</w:t>
-            </w:r>
-            <w:r>
-              <w:rPr>
-                <w:rFonts w:hint="eastAsia"/>
-              </w:rPr>
-              <w:t>9</w:t>
-            </w:r>
-          </w:p>
-        </w:tc>
-      </w:tr>
-      <w:tr>
-        <w:tc>
-          <w:tcPr>
-            <w:tcW w:w="2840" w:type="dxa"/>
-          </w:tcPr>
-          <w:p>
-            <w:pPr>
-              <w:spacing w:line="220" w:lineRule="atLeast"/>
-            </w:pPr>
-            <w:r>
-              <w:rPr>
-                <w:rFonts w:hint="eastAsia"/>
-              </w:rPr>
-              <w:t>6</w:t>
-            </w:r>
-          </w:p>
-        </w:tc>
-        <w:tc>
-          <w:tcPr>
-            <w:tcW w:w="2841" w:type="dxa"/>
-          </w:tcPr>
-          <w:p>
-            <w:pPr>
-              <w:spacing w:line="220" w:lineRule="atLeast"/>
-            </w:pPr>
-            <w:r>
-              <w:t>心跳频率</w:t>
-            </w:r>
-          </w:p>
-        </w:tc>
-        <w:tc>
-          <w:tcPr>
-            <w:tcW w:w="2841" w:type="dxa"/>
-          </w:tcPr>
-          <w:p>
-            <w:pPr>
-              <w:spacing w:line="220" w:lineRule="atLeast"/>
-            </w:pPr>
-            <w:r>
-              <w:rPr>
-                <w:rFonts w:hint="eastAsia"/>
-              </w:rPr>
-              <w:t>主界面图形及文字显示，同时</w:t>
-            </w:r>
-            <w:r>
-              <w:rPr>
-                <w:rFonts w:hint="eastAsia"/>
-              </w:rPr>
-              <w:t>可</w:t>
-            </w:r>
-            <w:r>
-              <w:rPr>
-                <w:rFonts w:hint="eastAsia"/>
-              </w:rPr>
-              <w:t>设置</w:t>
-            </w:r>
-            <w:r>
-              <w:rPr>
-                <w:rFonts w:hint="eastAsia"/>
-              </w:rPr>
-              <w:t>隐藏，具体参见协议</w:t>
-            </w:r>
-            <w:r>
-              <w:rPr>
-                <w:rFonts w:hint="eastAsia"/>
-                <w:vertAlign w:val="superscript"/>
-              </w:rPr>
-              <w:t>##</w:t>
-            </w:r>
-            <w:r>
-              <w:rPr>
-                <w:rFonts w:hint="eastAsia"/>
-              </w:rPr>
-              <w:t>序号</w:t>
-            </w:r>
-            <w:r>
-              <w:rPr>
-                <w:rFonts w:hint="eastAsia"/>
-              </w:rPr>
-              <w:t>10</w:t>
-            </w:r>
-          </w:p>
-        </w:tc>
-      </w:tr>
-      <w:tr>
-        <w:tc>
-          <w:tcPr>
-            <w:tcW w:w="2840" w:type="dxa"/>
-          </w:tcPr>
-          <w:p>
-            <w:pPr>
-              <w:spacing w:line="220" w:lineRule="atLeast"/>
-            </w:pPr>
-            <w:r>
-              <w:rPr>
-                <w:rFonts w:hint="eastAsia"/>
-              </w:rPr>
-              <w:t>7</w:t>
-            </w:r>
-          </w:p>
-        </w:tc>
-        <w:tc>
-          <w:tcPr>
-            <w:tcW w:w="2841" w:type="dxa"/>
-          </w:tcPr>
-          <w:p>
-            <w:pPr>
-              <w:spacing w:line="220" w:lineRule="atLeast"/>
-            </w:pPr>
-            <w:r>
-              <w:t>光敏值</w:t>
-            </w:r>
-          </w:p>
-        </w:tc>
-        <w:tc>
-          <w:tcPr>
-            <w:tcW w:w="2841" w:type="dxa"/>
-          </w:tcPr>
-          <w:p>
-            <w:pPr>
-              <w:spacing w:line="220" w:lineRule="atLeast"/>
-            </w:pPr>
-            <w:r>
-              <w:rPr>
-                <w:rFonts w:hint="eastAsia"/>
-              </w:rPr>
-              <w:t>主界面图形及文字显示，</w:t>
-            </w:r>
-            <w:r>
-              <w:rPr>
-                <w:rFonts w:hint="eastAsia"/>
-              </w:rPr>
-              <w:lastRenderedPageBreak/>
-              <w:t>同时</w:t>
-            </w:r>
-            <w:r>
-              <w:rPr>
-                <w:rFonts w:hint="eastAsia"/>
-              </w:rPr>
-              <w:t>可设置隐藏，</w:t>
-            </w:r>
-            <w:r>
-              <w:rPr>
-                <w:rFonts w:hint="eastAsia"/>
-              </w:rPr>
-              <w:t>同时也在设置页面（光敏区）以文字显示，</w:t>
-            </w:r>
-            <w:r>
-              <w:rPr>
-                <w:rFonts w:hint="eastAsia"/>
-              </w:rPr>
-              <w:t>具体参见协议</w:t>
-            </w:r>
-            <w:r>
-              <w:rPr>
-                <w:rFonts w:hint="eastAsia"/>
-                <w:vertAlign w:val="superscript"/>
-              </w:rPr>
-              <w:t>##</w:t>
-            </w:r>
-            <w:r>
-              <w:rPr>
-                <w:rFonts w:hint="eastAsia"/>
-              </w:rPr>
-              <w:t>序号</w:t>
-            </w:r>
-            <w:r>
-              <w:rPr>
-                <w:rFonts w:hint="eastAsia"/>
-              </w:rPr>
-              <w:t>13</w:t>
-            </w:r>
-          </w:p>
-        </w:tc>
-      </w:tr>
-      <w:tr>
-        <w:tc>
-          <w:tcPr>
-            <w:tcW w:w="2840" w:type="dxa"/>
-          </w:tcPr>
-          <w:p>
-            <w:pPr>
-              <w:spacing w:line="220" w:lineRule="atLeast"/>
-            </w:pPr>
-            <w:r>
-              <w:rPr>
-                <w:rFonts w:hint="eastAsia"/>
-              </w:rPr>
-              <w:lastRenderedPageBreak/>
-              <w:t>8</w:t>
-            </w:r>
-          </w:p>
-        </w:tc>
-        <w:tc>
-          <w:tcPr>
-            <w:tcW w:w="2841" w:type="dxa"/>
-          </w:tcPr>
-          <w:p>
-            <w:pPr>
-              <w:spacing w:line="220" w:lineRule="atLeast"/>
-            </w:pPr>
-            <w:r>
-              <w:t>检测状态</w:t>
-            </w:r>
-          </w:p>
-        </w:tc>
-        <w:tc>
-          <w:tcPr>
-            <w:tcW w:w="2841" w:type="dxa"/>
-          </w:tcPr>
-          <w:p>
-            <w:pPr>
-              <w:spacing w:line="220" w:lineRule="atLeast"/>
-            </w:pPr>
-            <w:r>
-              <w:rPr>
-                <w:rFonts w:hint="eastAsia"/>
-              </w:rPr>
-              <w:t>在设置页面</w:t>
-            </w:r>
-            <w:r>
-              <w:rPr>
-                <w:rFonts w:hint="eastAsia"/>
-              </w:rPr>
-              <w:t>（雷达设置区）</w:t>
-            </w:r>
-            <w:r>
-              <w:rPr>
-                <w:rFonts w:hint="eastAsia"/>
-              </w:rPr>
-              <w:t>以文字显示，具体参见协议</w:t>
-            </w:r>
-            <w:r>
-              <w:rPr>
-                <w:rFonts w:hint="eastAsia"/>
-                <w:vertAlign w:val="superscript"/>
-              </w:rPr>
-              <w:t>##</w:t>
-            </w:r>
-            <w:r>
-              <w:rPr>
-                <w:rFonts w:hint="eastAsia"/>
-              </w:rPr>
-              <w:t>序号</w:t>
-            </w:r>
-            <w:r>
-              <w:rPr>
-                <w:rFonts w:hint="eastAsia"/>
-              </w:rPr>
-              <w:t>12</w:t>
-            </w:r>
-          </w:p>
-        </w:tc>
-      </w:tr>
-      <w:tr>
-        <w:tc>
-          <w:tcPr>
-            <w:tcW w:w="2840" w:type="dxa"/>
-          </w:tcPr>
-          <w:p>
-            <w:pPr>
-              <w:spacing w:line="220" w:lineRule="atLeast"/>
-            </w:pPr>
-            <w:r>
-              <w:rPr>
-                <w:rFonts w:hint="eastAsia"/>
-              </w:rPr>
-              <w:t>9</w:t>
             </w:r>
           </w:p>
         </w:tc>
@@ -1781,11 +1432,6 @@
         </w:rPr>
         <w:t>_v1.11_20210608.pdf</w:t>
       </w:r>
-    </w:p>
-    <w:p>
-      <w:pPr>
-        <w:spacing w:line="220" w:lineRule="atLeast"/>
-      </w:pPr>
     </w:p>
     <w:p>
       <w:pPr>
@@ -1825,7 +1471,6 @@
         <w:gridCol w:w="2130"/>
         <w:gridCol w:w="2130"/>
         <w:gridCol w:w="2131"/>
-        <w:gridCol w:w="2131"/>
       </w:tblGrid>
       <w:tr>
         <w:tc>
@@ -1881,13 +1526,15 @@
               <w:rPr>
                 <w:rFonts w:hint="eastAsia"/>
               </w:rPr>
-              <w:t>功能区</w:t>
-            </w:r>
-          </w:p>
-        </w:tc>
-        <w:tc>
-          <w:tcPr>
-            <w:tcW w:w="2131" w:type="dxa"/>
+              <w:t>备注</w:t>
+            </w:r>
+          </w:p>
+        </w:tc>
+      </w:tr>
+      <w:tr>
+        <w:tc>
+          <w:tcPr>
+            <w:tcW w:w="2130" w:type="dxa"/>
           </w:tcPr>
           <w:p>
             <w:pPr>
@@ -1898,7 +1545,57 @@
               <w:rPr>
                 <w:rFonts w:hint="eastAsia"/>
               </w:rPr>
-              <w:t>备注</w:t>
+              <w:t>1</w:t>
+            </w:r>
+          </w:p>
+        </w:tc>
+        <w:tc>
+          <w:tcPr>
+            <w:tcW w:w="2130" w:type="dxa"/>
+          </w:tcPr>
+          <w:p>
+            <w:pPr>
+              <w:pStyle w:val="a3"/>
+              <w:ind w:firstLineChars="0" w:firstLine="0"/>
+            </w:pPr>
+            <w:r>
+              <w:t>感应延时</w:t>
+            </w:r>
+          </w:p>
+        </w:tc>
+        <w:tc>
+          <w:tcPr>
+            <w:tcW w:w="2131" w:type="dxa"/>
+          </w:tcPr>
+          <w:p>
+            <w:pPr>
+              <w:pStyle w:val="a3"/>
+              <w:ind w:firstLineChars="0" w:firstLine="0"/>
+            </w:pPr>
+            <w:r>
+              <w:rPr>
+                <w:rFonts w:hint="eastAsia"/>
+              </w:rPr>
+              <w:t>具体参见协议</w:t>
+            </w:r>
+            <w:r>
+              <w:rPr>
+                <w:rFonts w:hint="eastAsia"/>
+                <w:vertAlign w:val="superscript"/>
+              </w:rPr>
+              <w:t>##</w:t>
+            </w:r>
+            <w:r>
+              <w:rPr>
+                <w:rFonts w:hint="eastAsia"/>
+              </w:rPr>
+              <w:t>序号</w:t>
+            </w:r>
+            <w:r>
+              <w:rPr>
+                <w:rFonts w:hint="eastAsia"/>
+              </w:rPr>
+              <w:t>1</w:t>
             </w:r>
           </w:p>
         </w:tc>
@@ -1917,7 +1614,7 @@
               <w:rPr>
                 <w:rFonts w:hint="eastAsia"/>
               </w:rPr>
-              <w:t>1</w:t>
+              <w:t>2</w:t>
             </w:r>
           </w:p>
         </w:tc>
@@ -1931,14 +1628,13 @@
               <w:ind w:firstLineChars="0" w:firstLine="0"/>
             </w:pPr>
             <w:r>
-              <w:t>感应延时</w:t>
+              <w:t>覆盖范围</w:t>
             </w:r>
           </w:p>
         </w:tc>
         <w:tc>
           <w:tcPr>
             <w:tcW w:w="2131" w:type="dxa"/>
-            <w:vMerge w:val="restart"/>
           </w:tcPr>
           <w:p>
             <w:pPr>
@@ -1949,13 +1645,34 @@
               <w:rPr>
                 <w:rFonts w:hint="eastAsia"/>
               </w:rPr>
-              <w:t>雷达区</w:t>
-            </w:r>
-          </w:p>
-        </w:tc>
-        <w:tc>
-          <w:tcPr>
-            <w:tcW w:w="2131" w:type="dxa"/>
+              <w:t>具体参见协议</w:t>
+            </w:r>
+            <w:r>
+              <w:rPr>
+                <w:rFonts w:hint="eastAsia"/>
+                <w:vertAlign w:val="superscript"/>
+              </w:rPr>
+              <w:t>##</w:t>
+            </w:r>
+            <w:r>
+              <w:rPr>
+                <w:rFonts w:hint="eastAsia"/>
+              </w:rPr>
+              <w:t>序号</w:t>
+            </w:r>
+            <w:r>
+              <w:rPr>
+                <w:rFonts w:hint="eastAsia"/>
+              </w:rPr>
+              <w:t>2</w:t>
+            </w:r>
+          </w:p>
+        </w:tc>
+      </w:tr>
+      <w:tr>
+        <w:tc>
+          <w:tcPr>
+            <w:tcW w:w="2130" w:type="dxa"/>
           </w:tcPr>
           <w:p>
             <w:pPr>
@@ -1966,6 +1683,38 @@
               <w:rPr>
                 <w:rFonts w:hint="eastAsia"/>
               </w:rPr>
+              <w:lastRenderedPageBreak/>
+              <w:t>3</w:t>
+            </w:r>
+          </w:p>
+        </w:tc>
+        <w:tc>
+          <w:tcPr>
+            <w:tcW w:w="2130" w:type="dxa"/>
+          </w:tcPr>
+          <w:p>
+            <w:pPr>
+              <w:pStyle w:val="a3"/>
+              <w:ind w:firstLineChars="0" w:firstLine="0"/>
+            </w:pPr>
+            <w:r>
+              <w:t>背景探测</w:t>
+            </w:r>
+          </w:p>
+        </w:tc>
+        <w:tc>
+          <w:tcPr>
+            <w:tcW w:w="2131" w:type="dxa"/>
+          </w:tcPr>
+          <w:p>
+            <w:pPr>
+              <w:pStyle w:val="a3"/>
+              <w:ind w:firstLineChars="0" w:firstLine="0"/>
+            </w:pPr>
+            <w:r>
+              <w:rPr>
+                <w:rFonts w:hint="eastAsia"/>
+              </w:rPr>
               <w:t>具体参见协议</w:t>
             </w:r>
             <w:r>
@@ -1985,7 +1734,7 @@
               <w:rPr>
                 <w:rFonts w:hint="eastAsia"/>
               </w:rPr>
-              <w:t>1</w:t>
+              <w:t>3</w:t>
             </w:r>
           </w:p>
         </w:tc>
@@ -2004,7 +1753,7 @@
               <w:rPr>
                 <w:rFonts w:hint="eastAsia"/>
               </w:rPr>
-              <w:t>2</w:t>
+              <w:t>4</w:t>
             </w:r>
           </w:p>
         </w:tc>
@@ -2018,25 +1767,51 @@
               <w:ind w:firstLineChars="0" w:firstLine="0"/>
             </w:pPr>
             <w:r>
-              <w:t>覆盖范围</w:t>
+              <w:t>设备查找</w:t>
             </w:r>
           </w:p>
         </w:tc>
         <w:tc>
           <w:tcPr>
             <w:tcW w:w="2131" w:type="dxa"/>
-            <w:vMerge/>
           </w:tcPr>
           <w:p>
             <w:pPr>
               <w:pStyle w:val="a3"/>
               <w:ind w:firstLineChars="0" w:firstLine="0"/>
             </w:pPr>
-          </w:p>
-        </w:tc>
-        <w:tc>
-          <w:tcPr>
-            <w:tcW w:w="2131" w:type="dxa"/>
+            <w:r>
+              <w:rPr>
+                <w:rFonts w:hint="eastAsia"/>
+              </w:rPr>
+              <w:t>具体参见协议</w:t>
+            </w:r>
+            <w:r>
+              <w:rPr>
+                <w:rFonts w:hint="eastAsia"/>
+                <w:vertAlign w:val="superscript"/>
+              </w:rPr>
+              <w:t>##</w:t>
+            </w:r>
+            <w:r>
+              <w:rPr>
+                <w:rFonts w:hint="eastAsia"/>
+              </w:rPr>
+              <w:t>序号</w:t>
+            </w:r>
+            <w:r>
+              <w:rPr>
+                <w:rFonts w:hint="eastAsia"/>
+              </w:rPr>
+              <w:t>11</w:t>
+            </w:r>
+          </w:p>
+        </w:tc>
+      </w:tr>
+      <w:tr>
+        <w:tc>
+          <w:tcPr>
+            <w:tcW w:w="2130" w:type="dxa"/>
           </w:tcPr>
           <w:p>
             <w:pPr>
@@ -2047,6 +1822,37 @@
               <w:rPr>
                 <w:rFonts w:hint="eastAsia"/>
               </w:rPr>
+              <w:t>5</w:t>
+            </w:r>
+          </w:p>
+        </w:tc>
+        <w:tc>
+          <w:tcPr>
+            <w:tcW w:w="2130" w:type="dxa"/>
+          </w:tcPr>
+          <w:p>
+            <w:pPr>
+              <w:pStyle w:val="a3"/>
+              <w:ind w:firstLineChars="0" w:firstLine="0"/>
+            </w:pPr>
+            <w:r>
+              <w:t>工厂操作</w:t>
+            </w:r>
+          </w:p>
+        </w:tc>
+        <w:tc>
+          <w:tcPr>
+            <w:tcW w:w="2131" w:type="dxa"/>
+          </w:tcPr>
+          <w:p>
+            <w:pPr>
+              <w:pStyle w:val="a3"/>
+              <w:ind w:firstLineChars="0" w:firstLine="0"/>
+            </w:pPr>
+            <w:r>
+              <w:rPr>
+                <w:rFonts w:hint="eastAsia"/>
+              </w:rPr>
               <w:t>具体参见协议</w:t>
             </w:r>
             <w:r>
@@ -2066,7 +1872,7 @@
               <w:rPr>
                 <w:rFonts w:hint="eastAsia"/>
               </w:rPr>
-              <w:t>2</w:t>
+              <w:t>18</w:t>
             </w:r>
           </w:p>
         </w:tc>
@@ -2085,7 +1891,7 @@
               <w:rPr>
                 <w:rFonts w:hint="eastAsia"/>
               </w:rPr>
-              <w:t>3</w:t>
+              <w:t>6</w:t>
             </w:r>
           </w:p>
         </w:tc>
@@ -2099,797 +1905,8 @@
               <w:ind w:firstLineChars="0" w:firstLine="0"/>
             </w:pPr>
             <w:r>
-              <w:t>背景探测</w:t>
-            </w:r>
-          </w:p>
-        </w:tc>
-        <w:tc>
-          <w:tcPr>
-            <w:tcW w:w="2131" w:type="dxa"/>
-            <w:vMerge/>
-          </w:tcPr>
-          <w:p>
-            <w:pPr>
-              <w:pStyle w:val="a3"/>
-              <w:ind w:firstLineChars="0" w:firstLine="0"/>
-            </w:pPr>
-          </w:p>
-        </w:tc>
-        <w:tc>
-          <w:tcPr>
-            <w:tcW w:w="2131" w:type="dxa"/>
-          </w:tcPr>
-          <w:p>
-            <w:pPr>
-              <w:pStyle w:val="a3"/>
-              <w:ind w:firstLineChars="0" w:firstLine="0"/>
-            </w:pPr>
-            <w:r>
-              <w:rPr>
-                <w:rFonts w:hint="eastAsia"/>
-              </w:rPr>
-              <w:t>具体参见协议</w:t>
-            </w:r>
-            <w:r>
-              <w:rPr>
-                <w:rFonts w:hint="eastAsia"/>
-                <w:vertAlign w:val="superscript"/>
-              </w:rPr>
-              <w:t>##</w:t>
-            </w:r>
-            <w:r>
-              <w:rPr>
-                <w:rFonts w:hint="eastAsia"/>
-              </w:rPr>
-              <w:t>序号</w:t>
-            </w:r>
-            <w:r>
-              <w:rPr>
-                <w:rFonts w:hint="eastAsia"/>
-              </w:rPr>
-              <w:t>3</w:t>
-            </w:r>
-          </w:p>
-        </w:tc>
-      </w:tr>
-      <w:tr>
-        <w:tc>
-          <w:tcPr>
-            <w:tcW w:w="2130" w:type="dxa"/>
-          </w:tcPr>
-          <w:p>
-            <w:pPr>
-              <w:pStyle w:val="a3"/>
-              <w:ind w:firstLineChars="0" w:firstLine="0"/>
-            </w:pPr>
-            <w:r>
-              <w:rPr>
-                <w:rFonts w:hint="eastAsia"/>
-              </w:rPr>
-              <w:t>4</w:t>
-            </w:r>
-          </w:p>
-        </w:tc>
-        <w:tc>
-          <w:tcPr>
-            <w:tcW w:w="2130" w:type="dxa"/>
-          </w:tcPr>
-          <w:p>
-            <w:pPr>
-              <w:pStyle w:val="a3"/>
-              <w:ind w:firstLineChars="0" w:firstLine="0"/>
-            </w:pPr>
-            <w:r>
-              <w:t>检测模式</w:t>
-            </w:r>
-          </w:p>
-        </w:tc>
-        <w:tc>
-          <w:tcPr>
-            <w:tcW w:w="2131" w:type="dxa"/>
-            <w:vMerge/>
-          </w:tcPr>
-          <w:p>
-            <w:pPr>
-              <w:pStyle w:val="a3"/>
-              <w:ind w:firstLineChars="0" w:firstLine="0"/>
-            </w:pPr>
-          </w:p>
-        </w:tc>
-        <w:tc>
-          <w:tcPr>
-            <w:tcW w:w="2131" w:type="dxa"/>
-          </w:tcPr>
-          <w:p>
-            <w:pPr>
-              <w:pStyle w:val="a3"/>
-              <w:ind w:firstLineChars="0" w:firstLine="0"/>
-            </w:pPr>
-            <w:r>
-              <w:rPr>
-                <w:rFonts w:hint="eastAsia"/>
-              </w:rPr>
-              <w:t>具体参见协议</w:t>
-            </w:r>
-            <w:r>
-              <w:rPr>
-                <w:rFonts w:hint="eastAsia"/>
-                <w:vertAlign w:val="superscript"/>
-              </w:rPr>
-              <w:t>##</w:t>
-            </w:r>
-            <w:r>
-              <w:rPr>
-                <w:rFonts w:hint="eastAsia"/>
-              </w:rPr>
-              <w:t>序号</w:t>
-            </w:r>
-            <w:r>
-              <w:rPr>
-                <w:rFonts w:hint="eastAsia"/>
-              </w:rPr>
-              <w:t>19</w:t>
-            </w:r>
-          </w:p>
-        </w:tc>
-      </w:tr>
-      <w:tr>
-        <w:tc>
-          <w:tcPr>
-            <w:tcW w:w="2130" w:type="dxa"/>
-          </w:tcPr>
-          <w:p>
-            <w:pPr>
-              <w:pStyle w:val="a3"/>
-              <w:ind w:firstLineChars="0" w:firstLine="0"/>
-            </w:pPr>
-            <w:r>
-              <w:rPr>
-                <w:rFonts w:hint="eastAsia"/>
-              </w:rPr>
-              <w:t>5</w:t>
-            </w:r>
-          </w:p>
-        </w:tc>
-        <w:tc>
-          <w:tcPr>
-            <w:tcW w:w="2130" w:type="dxa"/>
-          </w:tcPr>
-          <w:p>
-            <w:pPr>
-              <w:pStyle w:val="a3"/>
-              <w:ind w:firstLineChars="0" w:firstLine="0"/>
-            </w:pPr>
-            <w:r>
-              <w:t>设备查找</w:t>
-            </w:r>
-          </w:p>
-        </w:tc>
-        <w:tc>
-          <w:tcPr>
-            <w:tcW w:w="2131" w:type="dxa"/>
-          </w:tcPr>
-          <w:p>
-            <w:pPr>
-              <w:pStyle w:val="a3"/>
-              <w:ind w:firstLineChars="0" w:firstLine="0"/>
-            </w:pPr>
-            <w:r>
-              <w:rPr>
-                <w:rFonts w:hint="eastAsia"/>
-              </w:rPr>
-              <w:t>灯区</w:t>
-            </w:r>
-          </w:p>
-        </w:tc>
-        <w:tc>
-          <w:tcPr>
-            <w:tcW w:w="2131" w:type="dxa"/>
-          </w:tcPr>
-          <w:p>
-            <w:pPr>
-              <w:pStyle w:val="a3"/>
-              <w:ind w:firstLineChars="0" w:firstLine="0"/>
-            </w:pPr>
-            <w:r>
-              <w:rPr>
-                <w:rFonts w:hint="eastAsia"/>
-              </w:rPr>
-              <w:t>具体参见协议</w:t>
-            </w:r>
-            <w:r>
-              <w:rPr>
-                <w:rFonts w:hint="eastAsia"/>
-                <w:vertAlign w:val="superscript"/>
-              </w:rPr>
-              <w:t>##</w:t>
-            </w:r>
-            <w:r>
-              <w:rPr>
-                <w:rFonts w:hint="eastAsia"/>
-              </w:rPr>
-              <w:t>序号</w:t>
-            </w:r>
-            <w:r>
-              <w:rPr>
-                <w:rFonts w:hint="eastAsia"/>
-              </w:rPr>
-              <w:t>11</w:t>
-            </w:r>
-          </w:p>
-        </w:tc>
-      </w:tr>
-      <w:tr>
-        <w:tc>
-          <w:tcPr>
-            <w:tcW w:w="2130" w:type="dxa"/>
-          </w:tcPr>
-          <w:p>
-            <w:pPr>
-              <w:pStyle w:val="a3"/>
-              <w:ind w:firstLineChars="0" w:firstLine="0"/>
-            </w:pPr>
-            <w:r>
-              <w:rPr>
-                <w:rFonts w:hint="eastAsia"/>
-              </w:rPr>
-              <w:t>6</w:t>
-            </w:r>
-          </w:p>
-        </w:tc>
-        <w:tc>
-          <w:tcPr>
-            <w:tcW w:w="2130" w:type="dxa"/>
-          </w:tcPr>
-          <w:p>
-            <w:pPr>
-              <w:pStyle w:val="a3"/>
-              <w:ind w:firstLineChars="0" w:firstLine="0"/>
-            </w:pPr>
-            <w:r>
-              <w:t>光敏门限</w:t>
-            </w:r>
-            <w:r>
-              <w:t xml:space="preserve"> 1</w:t>
-            </w:r>
-          </w:p>
-        </w:tc>
-        <w:tc>
-          <w:tcPr>
-            <w:tcW w:w="2131" w:type="dxa"/>
-            <w:vMerge w:val="restart"/>
-          </w:tcPr>
-          <w:p>
-            <w:pPr>
-              <w:pStyle w:val="a3"/>
-              <w:ind w:firstLineChars="0" w:firstLine="0"/>
-            </w:pPr>
-            <w:r>
-              <w:rPr>
-                <w:rFonts w:hint="eastAsia"/>
-              </w:rPr>
-              <w:t>光敏区</w:t>
-            </w:r>
-          </w:p>
-        </w:tc>
-        <w:tc>
-          <w:tcPr>
-            <w:tcW w:w="2131" w:type="dxa"/>
-          </w:tcPr>
-          <w:p>
-            <w:pPr>
-              <w:pStyle w:val="a3"/>
-              <w:ind w:firstLineChars="0" w:firstLine="0"/>
-            </w:pPr>
-            <w:r>
-              <w:rPr>
-                <w:rFonts w:hint="eastAsia"/>
-              </w:rPr>
-              <w:t>具体参见协议</w:t>
-            </w:r>
-            <w:r>
-              <w:rPr>
-                <w:rFonts w:hint="eastAsia"/>
-                <w:vertAlign w:val="superscript"/>
-              </w:rPr>
-              <w:t>##</w:t>
-            </w:r>
-            <w:r>
-              <w:rPr>
-                <w:rFonts w:hint="eastAsia"/>
-              </w:rPr>
-              <w:t>序号</w:t>
-            </w:r>
-            <w:r>
-              <w:rPr>
-                <w:rFonts w:hint="eastAsia"/>
-              </w:rPr>
-              <w:t>14</w:t>
-            </w:r>
-          </w:p>
-        </w:tc>
-      </w:tr>
-      <w:tr>
-        <w:tc>
-          <w:tcPr>
-            <w:tcW w:w="2130" w:type="dxa"/>
-          </w:tcPr>
-          <w:p>
-            <w:pPr>
-              <w:pStyle w:val="a3"/>
-              <w:ind w:firstLineChars="0" w:firstLine="0"/>
-            </w:pPr>
-            <w:r>
-              <w:rPr>
-                <w:rFonts w:hint="eastAsia"/>
-              </w:rPr>
-              <w:t>7</w:t>
-            </w:r>
-          </w:p>
-        </w:tc>
-        <w:tc>
-          <w:tcPr>
-            <w:tcW w:w="2130" w:type="dxa"/>
-          </w:tcPr>
-          <w:p>
-            <w:pPr>
-              <w:pStyle w:val="a3"/>
-              <w:ind w:firstLineChars="0" w:firstLine="0"/>
-            </w:pPr>
-            <w:r>
-              <w:t>光敏门限</w:t>
-            </w:r>
-            <w:r>
-              <w:t xml:space="preserve"> </w:t>
-            </w:r>
-            <w:r>
-              <w:rPr>
-                <w:rFonts w:hint="eastAsia"/>
-              </w:rPr>
-              <w:t>2</w:t>
-            </w:r>
-          </w:p>
-        </w:tc>
-        <w:tc>
-          <w:tcPr>
-            <w:tcW w:w="2131" w:type="dxa"/>
-            <w:vMerge/>
-          </w:tcPr>
-          <w:p>
-            <w:pPr>
-              <w:pStyle w:val="a3"/>
-              <w:ind w:firstLineChars="0" w:firstLine="0"/>
-            </w:pPr>
-          </w:p>
-        </w:tc>
-        <w:tc>
-          <w:tcPr>
-            <w:tcW w:w="2131" w:type="dxa"/>
-          </w:tcPr>
-          <w:p>
-            <w:pPr>
-              <w:pStyle w:val="a3"/>
-              <w:ind w:firstLineChars="0" w:firstLine="0"/>
-            </w:pPr>
-            <w:r>
-              <w:rPr>
-                <w:rFonts w:hint="eastAsia"/>
-              </w:rPr>
-              <w:t>具体参见协议</w:t>
-            </w:r>
-            <w:r>
-              <w:rPr>
-                <w:rFonts w:hint="eastAsia"/>
-                <w:vertAlign w:val="superscript"/>
-              </w:rPr>
-              <w:t>##</w:t>
-            </w:r>
-            <w:r>
-              <w:rPr>
-                <w:rFonts w:hint="eastAsia"/>
-              </w:rPr>
-              <w:t>序号</w:t>
-            </w:r>
-            <w:r>
-              <w:rPr>
-                <w:rFonts w:hint="eastAsia"/>
-              </w:rPr>
-              <w:t>15</w:t>
-            </w:r>
-          </w:p>
-        </w:tc>
-      </w:tr>
-      <w:tr>
-        <w:tc>
-          <w:tcPr>
-            <w:tcW w:w="2130" w:type="dxa"/>
-          </w:tcPr>
-          <w:p>
-            <w:pPr>
-              <w:pStyle w:val="a3"/>
-              <w:ind w:firstLineChars="0" w:firstLine="0"/>
-            </w:pPr>
-            <w:r>
-              <w:rPr>
-                <w:rFonts w:hint="eastAsia"/>
-              </w:rPr>
-              <w:t>8</w:t>
-            </w:r>
-          </w:p>
-        </w:tc>
-        <w:tc>
-          <w:tcPr>
-            <w:tcW w:w="2130" w:type="dxa"/>
-          </w:tcPr>
-          <w:p>
-            <w:pPr>
-              <w:pStyle w:val="a3"/>
-              <w:ind w:firstLineChars="0" w:firstLine="0"/>
-            </w:pPr>
-            <w:r>
-              <w:t>光敏门限</w:t>
-            </w:r>
-            <w:r>
-              <w:t xml:space="preserve"> </w:t>
-            </w:r>
-            <w:r>
-              <w:rPr>
-                <w:rFonts w:hint="eastAsia"/>
-              </w:rPr>
-              <w:t>3</w:t>
-            </w:r>
-          </w:p>
-        </w:tc>
-        <w:tc>
-          <w:tcPr>
-            <w:tcW w:w="2131" w:type="dxa"/>
-            <w:vMerge/>
-          </w:tcPr>
-          <w:p>
-            <w:pPr>
-              <w:pStyle w:val="a3"/>
-              <w:ind w:firstLineChars="0" w:firstLine="0"/>
-            </w:pPr>
-          </w:p>
-        </w:tc>
-        <w:tc>
-          <w:tcPr>
-            <w:tcW w:w="2131" w:type="dxa"/>
-          </w:tcPr>
-          <w:p>
-            <w:pPr>
-              <w:pStyle w:val="a3"/>
-              <w:ind w:firstLineChars="0" w:firstLine="0"/>
-            </w:pPr>
-            <w:r>
-              <w:rPr>
-                <w:rFonts w:hint="eastAsia"/>
-              </w:rPr>
-              <w:t>具体参见协议</w:t>
-            </w:r>
-            <w:r>
-              <w:rPr>
-                <w:rFonts w:hint="eastAsia"/>
-                <w:vertAlign w:val="superscript"/>
-              </w:rPr>
-              <w:t>##</w:t>
-            </w:r>
-            <w:r>
-              <w:rPr>
-                <w:rFonts w:hint="eastAsia"/>
-              </w:rPr>
-              <w:t>序号</w:t>
-            </w:r>
-            <w:r>
-              <w:rPr>
-                <w:rFonts w:hint="eastAsia"/>
-              </w:rPr>
-              <w:t>16</w:t>
-            </w:r>
-          </w:p>
-        </w:tc>
-      </w:tr>
-      <w:tr>
-        <w:tc>
-          <w:tcPr>
-            <w:tcW w:w="2130" w:type="dxa"/>
-          </w:tcPr>
-          <w:p>
-            <w:pPr>
-              <w:pStyle w:val="a3"/>
-              <w:ind w:firstLineChars="0" w:firstLine="0"/>
-            </w:pPr>
-            <w:r>
-              <w:rPr>
-                <w:rFonts w:hint="eastAsia"/>
-              </w:rPr>
-              <w:t>9</w:t>
-            </w:r>
-          </w:p>
-        </w:tc>
-        <w:tc>
-          <w:tcPr>
-            <w:tcW w:w="2130" w:type="dxa"/>
-          </w:tcPr>
-          <w:p>
-            <w:pPr>
-              <w:pStyle w:val="a3"/>
-              <w:ind w:firstLineChars="0" w:firstLine="0"/>
-            </w:pPr>
-            <w:r>
-              <w:t>光敏门限</w:t>
-            </w:r>
-            <w:r>
-              <w:t xml:space="preserve"> </w:t>
-            </w:r>
-            <w:r>
-              <w:rPr>
-                <w:rFonts w:hint="eastAsia"/>
-              </w:rPr>
-              <w:t>4</w:t>
-            </w:r>
-          </w:p>
-        </w:tc>
-        <w:tc>
-          <w:tcPr>
-            <w:tcW w:w="2131" w:type="dxa"/>
-            <w:vMerge/>
-          </w:tcPr>
-          <w:p>
-            <w:pPr>
-              <w:pStyle w:val="a3"/>
-              <w:ind w:firstLineChars="0" w:firstLine="0"/>
-            </w:pPr>
-          </w:p>
-        </w:tc>
-        <w:tc>
-          <w:tcPr>
-            <w:tcW w:w="2131" w:type="dxa"/>
-          </w:tcPr>
-          <w:p>
-            <w:pPr>
-              <w:pStyle w:val="a3"/>
-              <w:ind w:firstLineChars="0" w:firstLine="0"/>
-            </w:pPr>
-            <w:r>
-              <w:rPr>
-                <w:rFonts w:hint="eastAsia"/>
-              </w:rPr>
-              <w:t>具体参见协议</w:t>
-            </w:r>
-            <w:r>
-              <w:rPr>
-                <w:rFonts w:hint="eastAsia"/>
-                <w:vertAlign w:val="superscript"/>
-              </w:rPr>
-              <w:t>##</w:t>
-            </w:r>
-            <w:r>
-              <w:rPr>
-                <w:rFonts w:hint="eastAsia"/>
-              </w:rPr>
-              <w:t>序号</w:t>
-            </w:r>
-            <w:r>
-              <w:rPr>
-                <w:rFonts w:hint="eastAsia"/>
-              </w:rPr>
-              <w:t>17</w:t>
-            </w:r>
-          </w:p>
-        </w:tc>
-      </w:tr>
-      <w:tr>
-        <w:tc>
-          <w:tcPr>
-            <w:tcW w:w="2130" w:type="dxa"/>
-          </w:tcPr>
-          <w:p>
-            <w:pPr>
-              <w:pStyle w:val="a3"/>
-              <w:ind w:firstLineChars="0" w:firstLine="0"/>
-            </w:pPr>
-            <w:r>
-              <w:rPr>
-                <w:rFonts w:hint="eastAsia"/>
-              </w:rPr>
-              <w:lastRenderedPageBreak/>
-              <w:t>10</w:t>
-            </w:r>
-          </w:p>
-        </w:tc>
-        <w:tc>
-          <w:tcPr>
-            <w:tcW w:w="2130" w:type="dxa"/>
-          </w:tcPr>
-          <w:p>
-            <w:pPr>
-              <w:pStyle w:val="a3"/>
-              <w:ind w:firstLineChars="0" w:firstLine="0"/>
-            </w:pPr>
-            <w:r>
-              <w:t>工厂操作</w:t>
-            </w:r>
-          </w:p>
-        </w:tc>
-        <w:tc>
-          <w:tcPr>
-            <w:tcW w:w="2131" w:type="dxa"/>
-            <w:vMerge w:val="restart"/>
-          </w:tcPr>
-          <w:p>
-            <w:pPr>
-              <w:pStyle w:val="a3"/>
-              <w:ind w:firstLineChars="0" w:firstLine="0"/>
-            </w:pPr>
-            <w:r>
-              <w:rPr>
-                <w:rFonts w:hint="eastAsia"/>
-              </w:rPr>
-              <w:t>其它设置区</w:t>
-            </w:r>
-          </w:p>
-        </w:tc>
-        <w:tc>
-          <w:tcPr>
-            <w:tcW w:w="2131" w:type="dxa"/>
-          </w:tcPr>
-          <w:p>
-            <w:pPr>
-              <w:pStyle w:val="a3"/>
-              <w:ind w:firstLineChars="0" w:firstLine="0"/>
-            </w:pPr>
-            <w:r>
-              <w:rPr>
-                <w:rFonts w:hint="eastAsia"/>
-              </w:rPr>
-              <w:t>具体参见协议</w:t>
-            </w:r>
-            <w:r>
-              <w:rPr>
-                <w:rFonts w:hint="eastAsia"/>
-                <w:vertAlign w:val="superscript"/>
-              </w:rPr>
-              <w:t>##</w:t>
-            </w:r>
-            <w:r>
-              <w:rPr>
-                <w:rFonts w:hint="eastAsia"/>
-              </w:rPr>
-              <w:t>序号</w:t>
-            </w:r>
-            <w:r>
-              <w:rPr>
-                <w:rFonts w:hint="eastAsia"/>
-              </w:rPr>
-              <w:t>18</w:t>
-            </w:r>
-          </w:p>
-        </w:tc>
-      </w:tr>
-      <w:tr>
-        <w:tc>
-          <w:tcPr>
-            <w:tcW w:w="2130" w:type="dxa"/>
-          </w:tcPr>
-          <w:p>
-            <w:pPr>
-              <w:pStyle w:val="a3"/>
-              <w:ind w:firstLineChars="0" w:firstLine="0"/>
-            </w:pPr>
-            <w:r>
-              <w:rPr>
-                <w:rFonts w:hint="eastAsia"/>
-              </w:rPr>
-              <w:t>11</w:t>
-            </w:r>
-          </w:p>
-        </w:tc>
-        <w:tc>
-          <w:tcPr>
-            <w:tcW w:w="2130" w:type="dxa"/>
-          </w:tcPr>
-          <w:p>
-            <w:pPr>
-              <w:pStyle w:val="a3"/>
-              <w:ind w:firstLineChars="0" w:firstLine="0"/>
-            </w:pPr>
-            <w:r>
-              <w:t>通讯周期</w:t>
-            </w:r>
-          </w:p>
-        </w:tc>
-        <w:tc>
-          <w:tcPr>
-            <w:tcW w:w="2131" w:type="dxa"/>
-            <w:vMerge/>
-          </w:tcPr>
-          <w:p>
-            <w:pPr>
-              <w:pStyle w:val="a3"/>
-              <w:ind w:firstLineChars="0" w:firstLine="0"/>
-            </w:pPr>
-          </w:p>
-        </w:tc>
-        <w:tc>
-          <w:tcPr>
-            <w:tcW w:w="2131" w:type="dxa"/>
-          </w:tcPr>
-          <w:p>
-            <w:pPr>
-              <w:pStyle w:val="a3"/>
-              <w:ind w:firstLineChars="0" w:firstLine="0"/>
-            </w:pPr>
-            <w:r>
-              <w:rPr>
-                <w:rFonts w:hint="eastAsia"/>
-              </w:rPr>
-              <w:t>具体参见协议</w:t>
-            </w:r>
-            <w:r>
-              <w:rPr>
-                <w:rFonts w:hint="eastAsia"/>
-                <w:vertAlign w:val="superscript"/>
-              </w:rPr>
-              <w:t>##</w:t>
-            </w:r>
-            <w:r>
-              <w:rPr>
-                <w:rFonts w:hint="eastAsia"/>
-              </w:rPr>
-              <w:t>序号</w:t>
-            </w:r>
-            <w:r>
-              <w:rPr>
-                <w:rFonts w:hint="eastAsia"/>
-              </w:rPr>
-              <w:t>20</w:t>
-            </w:r>
-          </w:p>
-        </w:tc>
-      </w:tr>
-      <w:tr>
-        <w:tc>
-          <w:tcPr>
-            <w:tcW w:w="2130" w:type="dxa"/>
-          </w:tcPr>
-          <w:p>
-            <w:pPr>
-              <w:pStyle w:val="a3"/>
-              <w:ind w:firstLineChars="0" w:firstLine="0"/>
-            </w:pPr>
-            <w:r>
-              <w:rPr>
-                <w:rFonts w:hint="eastAsia"/>
-              </w:rPr>
-              <w:t>12</w:t>
-            </w:r>
-          </w:p>
-        </w:tc>
-        <w:tc>
-          <w:tcPr>
-            <w:tcW w:w="2130" w:type="dxa"/>
-          </w:tcPr>
-          <w:p>
-            <w:pPr>
-              <w:pStyle w:val="a3"/>
-              <w:ind w:firstLineChars="0" w:firstLine="0"/>
-            </w:pPr>
-            <w:r>
               <w:t>一般命令</w:t>
             </w:r>
-          </w:p>
-        </w:tc>
-        <w:tc>
-          <w:tcPr>
-            <w:tcW w:w="2131" w:type="dxa"/>
-            <w:vMerge/>
-          </w:tcPr>
-          <w:p>
-            <w:pPr>
-              <w:pStyle w:val="a3"/>
-              <w:ind w:firstLineChars="0" w:firstLine="0"/>
-            </w:pPr>
           </w:p>
         </w:tc>
         <w:tc>
@@ -2986,6 +2003,9 @@
       <w:pPr>
         <w:pStyle w:val="a3"/>
         <w:ind w:firstLine="440"/>
+        <w:rPr>
+          <w:rFonts w:hint="eastAsia"/>
+        </w:rPr>
       </w:pPr>
       <w:r>
         <w:rPr>
@@ -3004,6 +2024,72 @@
           <w:rFonts w:hint="eastAsia"/>
         </w:rPr>
         <w:t>变化时要有动画效果。</w:t>
+      </w:r>
+    </w:p>
+    <w:p>
+      <w:pPr>
+        <w:pStyle w:val="a3"/>
+        <w:ind w:firstLine="440"/>
+      </w:pPr>
+      <w:r>
+        <w:rPr>
+          <w:rFonts w:hint="eastAsia"/>
+        </w:rPr>
+        <w:t>主要参考面板为：【</w:t>
+      </w:r>
+      <w:r>
+        <w:rPr>
+          <w:rFonts w:hint="eastAsia"/>
+        </w:rPr>
+        <w:t>产品</w:t>
+      </w:r>
+      <w:r>
+        <w:rPr>
+          <w:rFonts w:hint="eastAsia"/>
+        </w:rPr>
+        <w:t xml:space="preserve"> ID</w:t>
+      </w:r>
+      <w:r>
+        <w:rPr>
+          <w:rFonts w:hint="eastAsia"/>
+        </w:rPr>
+        <w:t>：</w:t>
+      </w:r>
+      <w:r>
+        <w:rPr>
+          <w:rFonts w:hint="eastAsia"/>
+        </w:rPr>
+        <w:t>ve6mrgpb</w:t>
+      </w:r>
+      <w:r>
+        <w:rPr>
+          <w:rFonts w:hint="eastAsia"/>
+        </w:rPr>
+        <w:t>】</w:t>
+      </w:r>
+      <w:r>
+        <w:rPr>
+          <w:rFonts w:hint="eastAsia"/>
+        </w:rPr>
+        <w:t xml:space="preserve"> </w:t>
+      </w:r>
+      <w:r>
+        <w:rPr>
+          <w:rFonts w:hint="eastAsia"/>
+        </w:rPr>
+        <w:t>下面的【</w:t>
+      </w:r>
+      <w:r>
+        <w:rPr>
+          <w:rFonts w:hint="eastAsia"/>
+        </w:rPr>
+        <w:t>自由配置面板</w:t>
+      </w:r>
+      <w:r>
+        <w:rPr>
+          <w:rFonts w:hint="eastAsia"/>
+        </w:rPr>
+        <w:t>】</w:t>
       </w:r>
     </w:p>
     <w:p>
@@ -3033,11 +2119,6 @@
         </w:rPr>
         <w:t>需要日志记录的内容</w:t>
       </w:r>
-    </w:p>
-    <w:p>
-      <w:pPr>
-        <w:spacing w:line="220" w:lineRule="atLeast"/>
-      </w:pPr>
     </w:p>
     <w:p>
       <w:pPr>
@@ -3261,6 +2342,7 @@
               <w:rPr>
                 <w:rFonts w:hint="eastAsia"/>
               </w:rPr>
+              <w:lastRenderedPageBreak/>
               <w:t>2</w:t>
             </w:r>
           </w:p>
@@ -3334,7 +2416,6 @@
               <w:rPr>
                 <w:rFonts w:hint="eastAsia"/>
               </w:rPr>
-              <w:lastRenderedPageBreak/>
               <w:t>3</w:t>
             </w:r>
           </w:p>
@@ -3503,6 +2584,9 @@
           <w:p>
             <w:pPr>
               <w:spacing w:line="220" w:lineRule="atLeast"/>
+              <w:rPr>
+                <w:rFonts w:hint="eastAsia"/>
+              </w:rPr>
             </w:pPr>
             <w:r>
               <w:rPr>
@@ -3515,15 +2599,12 @@
         <w:tc>
           <w:tcPr>
             <w:tcW w:w="2130" w:type="dxa"/>
-            <w:vMerge w:val="restart"/>
-          </w:tcPr>
-          <w:p>
-            <w:pPr>
-              <w:spacing w:line="220" w:lineRule="atLeast"/>
-            </w:pPr>
-            <w:r>
-              <w:t>灯状态</w:t>
-            </w:r>
+            <w:vMerge/>
+          </w:tcPr>
+          <w:p>
+            <w:pPr>
+              <w:spacing w:line="220" w:lineRule="atLeast"/>
+            </w:pPr>
           </w:p>
         </w:tc>
         <w:tc>
@@ -3535,10 +2616,13 @@
               <w:spacing w:line="220" w:lineRule="atLeast"/>
             </w:pPr>
             <w:r>
-              <w:t>全关：</w:t>
-            </w:r>
-            <w:r>
-              <w:t>0x00</w:t>
+              <w:t>跌倒：</w:t>
+            </w:r>
+            <w:r>
+              <w:rPr>
+                <w:rFonts w:hint="eastAsia"/>
+              </w:rPr>
+              <w:t>0x05</w:t>
             </w:r>
           </w:p>
         </w:tc>
@@ -3549,24 +2633,36 @@
           <w:p>
             <w:pPr>
               <w:spacing w:line="220" w:lineRule="atLeast"/>
-            </w:pPr>
-            <w:r>
-              <w:rPr>
-                <w:rFonts w:hint="eastAsia"/>
-              </w:rPr>
-              <w:t>提示</w:t>
-            </w:r>
-            <w:r>
-              <w:rPr>
-                <w:rFonts w:hint="eastAsia"/>
-              </w:rPr>
-              <w:t xml:space="preserve">2021-6-15 16:11:44 </w:t>
-            </w:r>
-            <w:r>
-              <w:rPr>
-                <w:rFonts w:hint="eastAsia"/>
-              </w:rPr>
-              <w:t>探测器连接的灯已关闭</w:t>
+              <w:rPr>
+                <w:rFonts w:hint="eastAsia"/>
+              </w:rPr>
+            </w:pPr>
+            <w:r>
+              <w:rPr>
+                <w:rFonts w:hint="eastAsia"/>
+              </w:rPr>
+              <w:t>警告</w:t>
+            </w:r>
+            <w:r>
+              <w:rPr>
+                <w:rFonts w:hint="eastAsia"/>
+              </w:rPr>
+              <w:t xml:space="preserve"> 2021-6-15 16:19:12 </w:t>
+            </w:r>
+            <w:r>
+              <w:rPr>
+                <w:rFonts w:hint="eastAsia"/>
+              </w:rPr>
+              <w:t>家中有人可能</w:t>
+            </w:r>
+            <w:r>
+              <w:t>跌倒</w:t>
+            </w:r>
+            <w:r>
+              <w:rPr>
+                <w:rFonts w:hint="eastAsia"/>
+              </w:rPr>
+              <w:t>，请注意！</w:t>
             </w:r>
           </w:p>
         </w:tc>
@@ -3591,12 +2687,14 @@
         <w:tc>
           <w:tcPr>
             <w:tcW w:w="2130" w:type="dxa"/>
-            <w:vMerge/>
-          </w:tcPr>
-          <w:p>
-            <w:pPr>
-              <w:spacing w:line="220" w:lineRule="atLeast"/>
-            </w:pPr>
+          </w:tcPr>
+          <w:p>
+            <w:pPr>
+              <w:spacing w:line="220" w:lineRule="atLeast"/>
+            </w:pPr>
+            <w:r>
+              <w:t>呼吸频率</w:t>
+            </w:r>
           </w:p>
         </w:tc>
         <w:tc>
@@ -3608,10 +2706,10 @@
               <w:spacing w:line="220" w:lineRule="atLeast"/>
             </w:pPr>
             <w:r>
-              <w:t>全开：</w:t>
-            </w:r>
-            <w:r>
-              <w:t>0x01</w:t>
+              <w:rPr>
+                <w:rFonts w:hint="eastAsia"/>
+              </w:rPr>
+              <w:t>XX</w:t>
             </w:r>
           </w:p>
         </w:tc>
@@ -3639,280 +2737,7 @@
               <w:rPr>
                 <w:rFonts w:hint="eastAsia"/>
               </w:rPr>
-              <w:t>探测器连接的灯已打开</w:t>
-            </w:r>
-          </w:p>
-        </w:tc>
-      </w:tr>
-      <w:tr>
-        <w:tc>
-          <w:tcPr>
-            <w:tcW w:w="2130" w:type="dxa"/>
-          </w:tcPr>
-          <w:p>
-            <w:pPr>
-              <w:spacing w:line="220" w:lineRule="atLeast"/>
-            </w:pPr>
-            <w:r>
-              <w:rPr>
-                <w:rFonts w:hint="eastAsia"/>
-              </w:rPr>
-              <w:t>7</w:t>
-            </w:r>
-          </w:p>
-        </w:tc>
-        <w:tc>
-          <w:tcPr>
-            <w:tcW w:w="2130" w:type="dxa"/>
-          </w:tcPr>
-          <w:p>
-            <w:pPr>
-              <w:spacing w:line="220" w:lineRule="atLeast"/>
-            </w:pPr>
-            <w:r>
-              <w:t>呼吸频率</w:t>
-            </w:r>
-          </w:p>
-        </w:tc>
-        <w:tc>
-          <w:tcPr>
-            <w:tcW w:w="2131" w:type="dxa"/>
-          </w:tcPr>
-          <w:p>
-            <w:pPr>
-              <w:spacing w:line="220" w:lineRule="atLeast"/>
-            </w:pPr>
-            <w:r>
-              <w:rPr>
-                <w:rFonts w:hint="eastAsia"/>
-              </w:rPr>
-              <w:t>XX</w:t>
-            </w:r>
-          </w:p>
-        </w:tc>
-        <w:tc>
-          <w:tcPr>
-            <w:tcW w:w="2131" w:type="dxa"/>
-          </w:tcPr>
-          <w:p>
-            <w:pPr>
-              <w:spacing w:line="220" w:lineRule="atLeast"/>
-            </w:pPr>
-            <w:r>
-              <w:rPr>
-                <w:rFonts w:hint="eastAsia"/>
-              </w:rPr>
-              <w:t>提示</w:t>
-            </w:r>
-            <w:r>
-              <w:rPr>
-                <w:rFonts w:hint="eastAsia"/>
-              </w:rPr>
-              <w:t xml:space="preserve">2021-6-15 16:21:44 </w:t>
-            </w:r>
-            <w:r>
-              <w:rPr>
-                <w:rFonts w:hint="eastAsia"/>
-              </w:rPr>
               <w:t>探测到人体呼吸频率为</w:t>
-            </w:r>
-            <w:r>
-              <w:rPr>
-                <w:rFonts w:hint="eastAsia"/>
-              </w:rPr>
-              <w:t>xx</w:t>
-            </w:r>
-            <w:r>
-              <w:rPr>
-                <w:rFonts w:hint="eastAsia"/>
-              </w:rPr>
-              <w:t>次</w:t>
-            </w:r>
-            <w:r>
-              <w:rPr>
-                <w:rFonts w:hint="eastAsia"/>
-              </w:rPr>
-              <w:t>/</w:t>
-            </w:r>
-            <w:r>
-              <w:rPr>
-                <w:rFonts w:hint="eastAsia"/>
-              </w:rPr>
-              <w:t>每分钟</w:t>
-            </w:r>
-          </w:p>
-        </w:tc>
-      </w:tr>
-      <w:tr>
-        <w:tc>
-          <w:tcPr>
-            <w:tcW w:w="2130" w:type="dxa"/>
-          </w:tcPr>
-          <w:p>
-            <w:pPr>
-              <w:spacing w:line="220" w:lineRule="atLeast"/>
-            </w:pPr>
-            <w:r>
-              <w:rPr>
-                <w:rFonts w:hint="eastAsia"/>
-              </w:rPr>
-              <w:t>8</w:t>
-            </w:r>
-          </w:p>
-        </w:tc>
-        <w:tc>
-          <w:tcPr>
-            <w:tcW w:w="2130" w:type="dxa"/>
-          </w:tcPr>
-          <w:p>
-            <w:pPr>
-              <w:spacing w:line="220" w:lineRule="atLeast"/>
-            </w:pPr>
-            <w:r>
-              <w:t>呼吸幅度</w:t>
-            </w:r>
-          </w:p>
-        </w:tc>
-        <w:tc>
-          <w:tcPr>
-            <w:tcW w:w="2131" w:type="dxa"/>
-          </w:tcPr>
-          <w:p>
-            <w:pPr>
-              <w:spacing w:line="220" w:lineRule="atLeast"/>
-            </w:pPr>
-            <w:r>
-              <w:rPr>
-                <w:rFonts w:hint="eastAsia"/>
-              </w:rPr>
-              <w:t>XX</w:t>
-            </w:r>
-          </w:p>
-        </w:tc>
-        <w:tc>
-          <w:tcPr>
-            <w:tcW w:w="2131" w:type="dxa"/>
-          </w:tcPr>
-          <w:p>
-            <w:pPr>
-              <w:spacing w:line="220" w:lineRule="atLeast"/>
-            </w:pPr>
-            <w:r>
-              <w:rPr>
-                <w:rFonts w:hint="eastAsia"/>
-              </w:rPr>
-              <w:t>提示</w:t>
-            </w:r>
-            <w:r>
-              <w:rPr>
-                <w:rFonts w:hint="eastAsia"/>
-              </w:rPr>
-              <w:t xml:space="preserve">2021-6-15 16:31:44 </w:t>
-            </w:r>
-            <w:r>
-              <w:rPr>
-                <w:rFonts w:hint="eastAsia"/>
-              </w:rPr>
-              <w:t>探测到人体</w:t>
-            </w:r>
-            <w:r>
-              <w:t>呼吸幅度</w:t>
-            </w:r>
-            <w:r>
-              <w:rPr>
-                <w:rFonts w:hint="eastAsia"/>
-              </w:rPr>
-              <w:t>为</w:t>
-            </w:r>
-            <w:r>
-              <w:rPr>
-                <w:rFonts w:hint="eastAsia"/>
-              </w:rPr>
-              <w:t>xx</w:t>
-            </w:r>
-          </w:p>
-        </w:tc>
-      </w:tr>
-      <w:tr>
-        <w:tc>
-          <w:tcPr>
-            <w:tcW w:w="2130" w:type="dxa"/>
-          </w:tcPr>
-          <w:p>
-            <w:pPr>
-              <w:spacing w:line="220" w:lineRule="atLeast"/>
-            </w:pPr>
-            <w:r>
-              <w:rPr>
-                <w:rFonts w:hint="eastAsia"/>
-              </w:rPr>
-              <w:t>9</w:t>
-            </w:r>
-          </w:p>
-        </w:tc>
-        <w:tc>
-          <w:tcPr>
-            <w:tcW w:w="2130" w:type="dxa"/>
-          </w:tcPr>
-          <w:p>
-            <w:pPr>
-              <w:spacing w:line="220" w:lineRule="atLeast"/>
-            </w:pPr>
-            <w:r>
-              <w:t>心跳频率</w:t>
-            </w:r>
-          </w:p>
-        </w:tc>
-        <w:tc>
-          <w:tcPr>
-            <w:tcW w:w="2131" w:type="dxa"/>
-          </w:tcPr>
-          <w:p>
-            <w:pPr>
-              <w:spacing w:line="220" w:lineRule="atLeast"/>
-            </w:pPr>
-            <w:r>
-              <w:rPr>
-                <w:rFonts w:hint="eastAsia"/>
-              </w:rPr>
-              <w:t>XX</w:t>
-            </w:r>
-          </w:p>
-        </w:tc>
-        <w:tc>
-          <w:tcPr>
-            <w:tcW w:w="2131" w:type="dxa"/>
-          </w:tcPr>
-          <w:p>
-            <w:pPr>
-              <w:spacing w:line="220" w:lineRule="atLeast"/>
-            </w:pPr>
-            <w:r>
-              <w:rPr>
-                <w:rFonts w:hint="eastAsia"/>
-              </w:rPr>
-              <w:t>提示</w:t>
-            </w:r>
-            <w:r>
-              <w:rPr>
-                <w:rFonts w:hint="eastAsia"/>
-              </w:rPr>
-              <w:t xml:space="preserve">2021-6-15 16:41:44 </w:t>
-            </w:r>
-            <w:r>
-              <w:rPr>
-                <w:rFonts w:hint="eastAsia"/>
-              </w:rPr>
-              <w:t>探测到人体</w:t>
-            </w:r>
-            <w:r>
-              <w:t>心跳频率</w:t>
-            </w:r>
-            <w:r>
-              <w:rPr>
-                <w:rFonts w:hint="eastAsia"/>
-              </w:rPr>
-              <w:t>为</w:t>
             </w:r>
             <w:r>
               <w:rPr>
@@ -4245,7 +3070,7 @@
                 <w:b/>
                 <w:noProof/>
               </w:rPr>
-              <w:t>5</w:t>
+              <w:t>1</w:t>
             </w:r>
             <w:r>
               <w:rPr>
@@ -4288,7 +3113,7 @@
                 <w:b/>
                 <w:noProof/>
               </w:rPr>
-              <w:t>5</w:t>
+              <w:t>4</w:t>
             </w:r>
             <w:r>
               <w:rPr>

</xml_diff>